<commit_message>
Atualização do visão e modelo de caso de uso
Atualização do visão, elaboração do modelo de caso de uso.
Tarefas: Definir visão técnica e Esboçar Requisitos
</commit_message>
<xml_diff>
--- a/openup/vision.docx
+++ b/openup/vision.docx
@@ -9,8 +9,6 @@
       <w:r>
         <w:t>Alfa</w:t>
       </w:r>
-      <w:bookmarkStart w:id="0" w:name="_GoBack"/>
-      <w:bookmarkEnd w:id="0"/>
     </w:p>
     <w:p>
       <w:pPr>
@@ -83,50 +81,50 @@
       <w:pPr>
         <w:pStyle w:val="Ttulo1"/>
       </w:pPr>
-      <w:bookmarkStart w:id="1" w:name="_Toc456598586"/>
-      <w:bookmarkStart w:id="2" w:name="_Toc456600917"/>
-      <w:bookmarkStart w:id="3" w:name="_Toc512930904"/>
-      <w:bookmarkStart w:id="4" w:name="_Toc20715754"/>
-      <w:bookmarkStart w:id="5" w:name="_Toc436203377"/>
-      <w:bookmarkStart w:id="6" w:name="_Toc452813577"/>
+      <w:bookmarkStart w:id="0" w:name="_Toc456598586"/>
+      <w:bookmarkStart w:id="1" w:name="_Toc456600917"/>
+      <w:bookmarkStart w:id="2" w:name="_Toc512930904"/>
+      <w:bookmarkStart w:id="3" w:name="_Toc20715754"/>
+      <w:bookmarkStart w:id="4" w:name="_Toc436203377"/>
+      <w:bookmarkStart w:id="5" w:name="_Toc452813577"/>
       <w:r>
         <w:t>Introduction</w:t>
       </w:r>
+      <w:bookmarkEnd w:id="0"/>
       <w:bookmarkEnd w:id="1"/>
       <w:bookmarkEnd w:id="2"/>
       <w:bookmarkEnd w:id="3"/>
-      <w:bookmarkEnd w:id="4"/>
     </w:p>
     <w:p>
       <w:pPr>
         <w:pStyle w:val="Ttulo1"/>
       </w:pPr>
-      <w:bookmarkStart w:id="7" w:name="_Toc512930906"/>
-      <w:bookmarkStart w:id="8" w:name="_Toc20715755"/>
+      <w:bookmarkStart w:id="6" w:name="_Toc512930906"/>
+      <w:bookmarkStart w:id="7" w:name="_Toc20715755"/>
       <w:r>
         <w:t>Positioning</w:t>
       </w:r>
+      <w:bookmarkEnd w:id="4"/>
       <w:bookmarkEnd w:id="5"/>
       <w:bookmarkEnd w:id="6"/>
       <w:bookmarkEnd w:id="7"/>
-      <w:bookmarkEnd w:id="8"/>
     </w:p>
     <w:p/>
     <w:p>
       <w:pPr>
         <w:pStyle w:val="Ttulo2"/>
       </w:pPr>
-      <w:bookmarkStart w:id="9" w:name="_Toc436203379"/>
-      <w:bookmarkStart w:id="10" w:name="_Toc452813579"/>
-      <w:bookmarkStart w:id="11" w:name="_Toc512930907"/>
-      <w:bookmarkStart w:id="12" w:name="_Toc20715756"/>
+      <w:bookmarkStart w:id="8" w:name="_Toc436203379"/>
+      <w:bookmarkStart w:id="9" w:name="_Toc452813579"/>
+      <w:bookmarkStart w:id="10" w:name="_Toc512930907"/>
+      <w:bookmarkStart w:id="11" w:name="_Toc20715756"/>
       <w:r>
         <w:t>Problem Statement</w:t>
       </w:r>
+      <w:bookmarkEnd w:id="8"/>
       <w:bookmarkEnd w:id="9"/>
       <w:bookmarkEnd w:id="10"/>
       <w:bookmarkEnd w:id="11"/>
-      <w:bookmarkEnd w:id="12"/>
     </w:p>
     <w:p>
       <w:pPr>
@@ -206,6 +204,12 @@
               </w:rPr>
               <w:t xml:space="preserve"> custo de cada transação</w:t>
             </w:r>
+            <w:r>
+              <w:rPr>
+                <w:lang w:val="pt-BR"/>
+              </w:rPr>
+              <w:t xml:space="preserve"> bancária</w:t>
+            </w:r>
           </w:p>
         </w:tc>
       </w:tr>
@@ -387,21 +391,21 @@
       <w:pPr>
         <w:pStyle w:val="Ttulo2"/>
       </w:pPr>
-      <w:bookmarkStart w:id="13" w:name="_Toc425054392"/>
-      <w:bookmarkStart w:id="14" w:name="_Toc422186485"/>
-      <w:bookmarkStart w:id="15" w:name="_Toc436203380"/>
-      <w:bookmarkStart w:id="16" w:name="_Toc452813580"/>
-      <w:bookmarkStart w:id="17" w:name="_Toc512930908"/>
-      <w:bookmarkStart w:id="18" w:name="_Toc20715757"/>
+      <w:bookmarkStart w:id="12" w:name="_Toc425054392"/>
+      <w:bookmarkStart w:id="13" w:name="_Toc422186485"/>
+      <w:bookmarkStart w:id="14" w:name="_Toc436203380"/>
+      <w:bookmarkStart w:id="15" w:name="_Toc452813580"/>
+      <w:bookmarkStart w:id="16" w:name="_Toc512930908"/>
+      <w:bookmarkStart w:id="17" w:name="_Toc20715757"/>
       <w:r>
         <w:t>Product Position Statement</w:t>
       </w:r>
+      <w:bookmarkEnd w:id="12"/>
       <w:bookmarkEnd w:id="13"/>
       <w:bookmarkEnd w:id="14"/>
       <w:bookmarkEnd w:id="15"/>
       <w:bookmarkEnd w:id="16"/>
       <w:bookmarkEnd w:id="17"/>
-      <w:bookmarkEnd w:id="18"/>
     </w:p>
     <w:p>
       <w:pPr>
@@ -524,6 +528,12 @@
               </w:rPr>
               <w:t>eseja</w:t>
             </w:r>
+            <w:r>
+              <w:rPr>
+                <w:lang w:val="pt-BR"/>
+              </w:rPr>
+              <w:t>m</w:t>
+            </w:r>
             <w:proofErr w:type="gramEnd"/>
             <w:r>
               <w:rPr>
@@ -614,13 +624,13 @@
               <w:rPr>
                 <w:lang w:val="pt-BR"/>
               </w:rPr>
-              <w:t xml:space="preserve"> a </w:t>
+              <w:t xml:space="preserve"> </w:t>
             </w:r>
             <w:r>
               <w:rPr>
                 <w:lang w:val="pt-BR"/>
               </w:rPr>
-              <w:t>caixa eletrônico</w:t>
+              <w:t>caixa-eletrônico</w:t>
             </w:r>
           </w:p>
         </w:tc>
@@ -815,6 +825,12 @@
               </w:rPr>
               <w:t xml:space="preserve"> o custo com o pessoal envolvido na transação</w:t>
             </w:r>
+            <w:r>
+              <w:rPr>
+                <w:lang w:val="pt-BR"/>
+              </w:rPr>
+              <w:t xml:space="preserve"> pois permite que o correntista realize operações sem a necessidade de um funcionário</w:t>
+            </w:r>
           </w:p>
         </w:tc>
       </w:tr>
@@ -831,18 +847,18 @@
       <w:pPr>
         <w:pStyle w:val="Ttulo1"/>
       </w:pPr>
-      <w:bookmarkStart w:id="19" w:name="_Toc447960005"/>
-      <w:bookmarkStart w:id="20" w:name="_Toc452813581"/>
-      <w:bookmarkStart w:id="21" w:name="_Toc512930909"/>
-      <w:bookmarkStart w:id="22" w:name="_Toc20715758"/>
-      <w:bookmarkStart w:id="23" w:name="_Toc436203381"/>
+      <w:bookmarkStart w:id="18" w:name="_Toc447960005"/>
+      <w:bookmarkStart w:id="19" w:name="_Toc452813581"/>
+      <w:bookmarkStart w:id="20" w:name="_Toc512930909"/>
+      <w:bookmarkStart w:id="21" w:name="_Toc20715758"/>
+      <w:bookmarkStart w:id="22" w:name="_Toc436203381"/>
       <w:r>
         <w:t>Stakeholder Descriptions</w:t>
       </w:r>
+      <w:bookmarkEnd w:id="18"/>
       <w:bookmarkEnd w:id="19"/>
       <w:bookmarkEnd w:id="20"/>
       <w:bookmarkEnd w:id="21"/>
-      <w:bookmarkEnd w:id="22"/>
     </w:p>
     <w:p>
       <w:pPr>
@@ -994,7 +1010,11 @@
               <w:pStyle w:val="InfoBlue"/>
             </w:pPr>
             <w:r>
-              <w:t>ensures that there will be a market demand for the product’s features</w:t>
+              <w:t xml:space="preserve">ensures that there will be a market demand for </w:t>
+            </w:r>
+            <w:r>
+              <w:lastRenderedPageBreak/>
+              <w:t>the product’s features</w:t>
             </w:r>
           </w:p>
           <w:p>
@@ -1010,7 +1030,6 @@
               <w:pStyle w:val="InfoBlue"/>
             </w:pPr>
             <w:r>
-              <w:lastRenderedPageBreak/>
               <w:t>approves funding</w:t>
             </w:r>
           </w:p>
@@ -1024,10 +1043,480 @@
           </w:p>
         </w:tc>
       </w:tr>
+      <w:tr>
+        <w:tc>
+          <w:tcPr>
+            <w:tcW w:w="1890" w:type="dxa"/>
+          </w:tcPr>
+          <w:p>
+            <w:proofErr w:type="spellStart"/>
+            <w:r>
+              <w:lastRenderedPageBreak/>
+              <w:t>Cliente</w:t>
+            </w:r>
+            <w:proofErr w:type="spellEnd"/>
+          </w:p>
+        </w:tc>
+        <w:tc>
+          <w:tcPr>
+            <w:tcW w:w="2610" w:type="dxa"/>
+          </w:tcPr>
+          <w:p>
+            <w:proofErr w:type="spellStart"/>
+            <w:r>
+              <w:t>Executivo</w:t>
+            </w:r>
+            <w:proofErr w:type="spellEnd"/>
+            <w:r>
+              <w:t xml:space="preserve"> do </w:t>
+            </w:r>
+            <w:proofErr w:type="spellStart"/>
+            <w:r>
+              <w:t>banco</w:t>
+            </w:r>
+            <w:proofErr w:type="spellEnd"/>
+            <w:r>
+              <w:t xml:space="preserve"> </w:t>
+            </w:r>
+            <w:proofErr w:type="spellStart"/>
+            <w:r>
+              <w:t>que</w:t>
+            </w:r>
+            <w:proofErr w:type="spellEnd"/>
+            <w:r>
+              <w:t xml:space="preserve"> </w:t>
+            </w:r>
+            <w:proofErr w:type="spellStart"/>
+            <w:r>
+              <w:t>autoriza</w:t>
+            </w:r>
+            <w:proofErr w:type="spellEnd"/>
+            <w:r>
+              <w:t xml:space="preserve"> </w:t>
+            </w:r>
+            <w:proofErr w:type="spellStart"/>
+            <w:r>
+              <w:t>pagamentos</w:t>
+            </w:r>
+            <w:proofErr w:type="spellEnd"/>
+            <w:r>
+              <w:t xml:space="preserve"> </w:t>
+            </w:r>
+            <w:proofErr w:type="spellStart"/>
+            <w:r>
+              <w:t>ao</w:t>
+            </w:r>
+            <w:proofErr w:type="spellEnd"/>
+            <w:r>
+              <w:t xml:space="preserve"> </w:t>
+            </w:r>
+            <w:proofErr w:type="spellStart"/>
+            <w:r>
+              <w:t>projeto</w:t>
+            </w:r>
+            <w:proofErr w:type="spellEnd"/>
+          </w:p>
+        </w:tc>
+        <w:tc>
+          <w:tcPr>
+            <w:tcW w:w="3960" w:type="dxa"/>
+          </w:tcPr>
+          <w:p>
+            <w:proofErr w:type="spellStart"/>
+            <w:r>
+              <w:t>Aprovar</w:t>
+            </w:r>
+            <w:proofErr w:type="spellEnd"/>
+            <w:r>
+              <w:t xml:space="preserve"> </w:t>
+            </w:r>
+            <w:proofErr w:type="spellStart"/>
+            <w:r>
+              <w:t>gastos</w:t>
+            </w:r>
+            <w:proofErr w:type="spellEnd"/>
+            <w:r>
+              <w:t xml:space="preserve">, </w:t>
+            </w:r>
+            <w:proofErr w:type="spellStart"/>
+            <w:r>
+              <w:t>autorizar</w:t>
+            </w:r>
+            <w:proofErr w:type="spellEnd"/>
+            <w:r>
+              <w:t xml:space="preserve"> </w:t>
+            </w:r>
+            <w:proofErr w:type="spellStart"/>
+            <w:r>
+              <w:t>pagamentos</w:t>
+            </w:r>
+            <w:proofErr w:type="spellEnd"/>
+            <w:r>
+              <w:t>.</w:t>
+            </w:r>
+          </w:p>
+        </w:tc>
+      </w:tr>
+      <w:tr>
+        <w:tc>
+          <w:tcPr>
+            <w:tcW w:w="1890" w:type="dxa"/>
+          </w:tcPr>
+          <w:p>
+            <w:proofErr w:type="spellStart"/>
+            <w:r>
+              <w:t>Usuário</w:t>
+            </w:r>
+            <w:proofErr w:type="spellEnd"/>
+          </w:p>
+        </w:tc>
+        <w:tc>
+          <w:tcPr>
+            <w:tcW w:w="2610" w:type="dxa"/>
+          </w:tcPr>
+          <w:p>
+            <w:proofErr w:type="spellStart"/>
+            <w:r>
+              <w:t>Correntista</w:t>
+            </w:r>
+            <w:proofErr w:type="spellEnd"/>
+            <w:r>
+              <w:t xml:space="preserve"> do </w:t>
+            </w:r>
+            <w:proofErr w:type="spellStart"/>
+            <w:r>
+              <w:t>banco</w:t>
+            </w:r>
+            <w:proofErr w:type="spellEnd"/>
+            <w:r>
+              <w:t>.</w:t>
+            </w:r>
+          </w:p>
+        </w:tc>
+        <w:tc>
+          <w:tcPr>
+            <w:tcW w:w="3960" w:type="dxa"/>
+          </w:tcPr>
+          <w:p>
+            <w:proofErr w:type="spellStart"/>
+            <w:r>
+              <w:t>Abre</w:t>
+            </w:r>
+            <w:proofErr w:type="spellEnd"/>
+            <w:r>
+              <w:t xml:space="preserve"> e </w:t>
+            </w:r>
+            <w:proofErr w:type="spellStart"/>
+            <w:r>
+              <w:t>movimenta</w:t>
+            </w:r>
+            <w:proofErr w:type="spellEnd"/>
+            <w:r>
+              <w:t xml:space="preserve"> </w:t>
+            </w:r>
+            <w:proofErr w:type="spellStart"/>
+            <w:r>
+              <w:t>uma</w:t>
+            </w:r>
+            <w:proofErr w:type="spellEnd"/>
+            <w:r>
+              <w:t xml:space="preserve"> </w:t>
+            </w:r>
+            <w:proofErr w:type="spellStart"/>
+            <w:r>
+              <w:t>conta</w:t>
+            </w:r>
+            <w:proofErr w:type="spellEnd"/>
+            <w:r>
+              <w:t xml:space="preserve"> </w:t>
+            </w:r>
+            <w:proofErr w:type="spellStart"/>
+            <w:r>
+              <w:t>bancária</w:t>
+            </w:r>
+            <w:proofErr w:type="spellEnd"/>
+            <w:r>
+              <w:t>.</w:t>
+            </w:r>
+          </w:p>
+        </w:tc>
+      </w:tr>
+      <w:tr>
+        <w:tc>
+          <w:tcPr>
+            <w:tcW w:w="1890" w:type="dxa"/>
+          </w:tcPr>
+          <w:p>
+            <w:pPr>
+              <w:rPr>
+                <w:strike/>
+              </w:rPr>
+            </w:pPr>
+            <w:proofErr w:type="spellStart"/>
+            <w:r>
+              <w:rPr>
+                <w:strike/>
+              </w:rPr>
+              <w:t>Usuário</w:t>
+            </w:r>
+            <w:proofErr w:type="spellEnd"/>
+          </w:p>
+        </w:tc>
+        <w:tc>
+          <w:tcPr>
+            <w:tcW w:w="2610" w:type="dxa"/>
+          </w:tcPr>
+          <w:p>
+            <w:pPr>
+              <w:rPr>
+                <w:strike/>
+              </w:rPr>
+            </w:pPr>
+            <w:proofErr w:type="spellStart"/>
+            <w:r>
+              <w:rPr>
+                <w:strike/>
+              </w:rPr>
+              <w:t>Gerente</w:t>
+            </w:r>
+            <w:proofErr w:type="spellEnd"/>
+            <w:r>
+              <w:rPr>
+                <w:strike/>
+              </w:rPr>
+              <w:t xml:space="preserve"> do </w:t>
+            </w:r>
+            <w:proofErr w:type="spellStart"/>
+            <w:r>
+              <w:rPr>
+                <w:strike/>
+              </w:rPr>
+              <w:t>banco</w:t>
+            </w:r>
+            <w:proofErr w:type="spellEnd"/>
+            <w:r>
+              <w:rPr>
+                <w:strike/>
+              </w:rPr>
+              <w:t>.</w:t>
+            </w:r>
+          </w:p>
+        </w:tc>
+        <w:tc>
+          <w:tcPr>
+            <w:tcW w:w="3960" w:type="dxa"/>
+          </w:tcPr>
+          <w:p>
+            <w:pPr>
+              <w:rPr>
+                <w:strike/>
+              </w:rPr>
+            </w:pPr>
+            <w:proofErr w:type="spellStart"/>
+            <w:r>
+              <w:rPr>
+                <w:strike/>
+              </w:rPr>
+              <w:t>Cadastra</w:t>
+            </w:r>
+            <w:proofErr w:type="spellEnd"/>
+            <w:r>
+              <w:rPr>
+                <w:strike/>
+              </w:rPr>
+              <w:t xml:space="preserve"> e </w:t>
+            </w:r>
+            <w:proofErr w:type="spellStart"/>
+            <w:r>
+              <w:rPr>
+                <w:strike/>
+              </w:rPr>
+              <w:t>atende</w:t>
+            </w:r>
+            <w:proofErr w:type="spellEnd"/>
+            <w:r>
+              <w:rPr>
+                <w:strike/>
+              </w:rPr>
+              <w:t xml:space="preserve"> </w:t>
+            </w:r>
+            <w:proofErr w:type="spellStart"/>
+            <w:r>
+              <w:rPr>
+                <w:strike/>
+              </w:rPr>
+              <w:t>correntistas</w:t>
+            </w:r>
+            <w:proofErr w:type="spellEnd"/>
+            <w:r>
+              <w:rPr>
+                <w:strike/>
+              </w:rPr>
+              <w:t>.</w:t>
+            </w:r>
+          </w:p>
+        </w:tc>
+      </w:tr>
+      <w:tr>
+        <w:tc>
+          <w:tcPr>
+            <w:tcW w:w="1890" w:type="dxa"/>
+          </w:tcPr>
+          <w:p>
+            <w:proofErr w:type="spellStart"/>
+            <w:r>
+              <w:t>Parceiro</w:t>
+            </w:r>
+            <w:proofErr w:type="spellEnd"/>
+          </w:p>
+        </w:tc>
+        <w:tc>
+          <w:tcPr>
+            <w:tcW w:w="2610" w:type="dxa"/>
+          </w:tcPr>
+          <w:p>
+            <w:proofErr w:type="spellStart"/>
+            <w:r>
+              <w:t>Empresa</w:t>
+            </w:r>
+            <w:proofErr w:type="spellEnd"/>
+            <w:r>
+              <w:t xml:space="preserve"> </w:t>
+            </w:r>
+            <w:proofErr w:type="spellStart"/>
+            <w:r>
+              <w:t>responsável</w:t>
+            </w:r>
+            <w:proofErr w:type="spellEnd"/>
+            <w:r>
+              <w:t xml:space="preserve"> </w:t>
+            </w:r>
+            <w:proofErr w:type="spellStart"/>
+            <w:r>
+              <w:t>pelo</w:t>
+            </w:r>
+            <w:proofErr w:type="spellEnd"/>
+            <w:r>
+              <w:t xml:space="preserve"> </w:t>
+            </w:r>
+            <w:proofErr w:type="spellStart"/>
+            <w:r>
+              <w:t>sistema</w:t>
+            </w:r>
+            <w:proofErr w:type="spellEnd"/>
+            <w:r>
+              <w:t xml:space="preserve"> </w:t>
+            </w:r>
+            <w:bookmarkStart w:id="23" w:name="_GoBack"/>
+            <w:bookmarkEnd w:id="23"/>
+            <w:r>
+              <w:t xml:space="preserve">de </w:t>
+            </w:r>
+            <w:proofErr w:type="spellStart"/>
+            <w:r>
+              <w:t>cadastro</w:t>
+            </w:r>
+            <w:proofErr w:type="spellEnd"/>
+          </w:p>
+        </w:tc>
+        <w:tc>
+          <w:tcPr>
+            <w:tcW w:w="3960" w:type="dxa"/>
+          </w:tcPr>
+          <w:p/>
+        </w:tc>
+      </w:tr>
+      <w:tr>
+        <w:tc>
+          <w:tcPr>
+            <w:tcW w:w="1890" w:type="dxa"/>
+          </w:tcPr>
+          <w:p>
+            <w:proofErr w:type="spellStart"/>
+            <w:r>
+              <w:t>Parceiro</w:t>
+            </w:r>
+            <w:proofErr w:type="spellEnd"/>
+          </w:p>
+        </w:tc>
+        <w:tc>
+          <w:tcPr>
+            <w:tcW w:w="2610" w:type="dxa"/>
+          </w:tcPr>
+          <w:p>
+            <w:proofErr w:type="spellStart"/>
+            <w:r>
+              <w:t>Empresa</w:t>
+            </w:r>
+            <w:proofErr w:type="spellEnd"/>
+            <w:r>
+              <w:t xml:space="preserve"> </w:t>
+            </w:r>
+            <w:proofErr w:type="spellStart"/>
+            <w:r>
+              <w:t>responsável</w:t>
+            </w:r>
+            <w:proofErr w:type="spellEnd"/>
+            <w:r>
+              <w:t xml:space="preserve"> </w:t>
+            </w:r>
+            <w:proofErr w:type="spellStart"/>
+            <w:r>
+              <w:t>pelo</w:t>
+            </w:r>
+            <w:proofErr w:type="spellEnd"/>
+            <w:r>
+              <w:t xml:space="preserve"> </w:t>
+            </w:r>
+            <w:proofErr w:type="spellStart"/>
+            <w:r>
+              <w:t>sistema</w:t>
+            </w:r>
+            <w:proofErr w:type="spellEnd"/>
+            <w:r>
+              <w:t xml:space="preserve"> de </w:t>
+            </w:r>
+            <w:proofErr w:type="spellStart"/>
+            <w:r>
+              <w:t>transações</w:t>
+            </w:r>
+            <w:proofErr w:type="spellEnd"/>
+          </w:p>
+        </w:tc>
+        <w:tc>
+          <w:tcPr>
+            <w:tcW w:w="3960" w:type="dxa"/>
+          </w:tcPr>
+          <w:p/>
+        </w:tc>
+      </w:tr>
+      <w:tr>
+        <w:tc>
+          <w:tcPr>
+            <w:tcW w:w="1890" w:type="dxa"/>
+          </w:tcPr>
+          <w:p/>
+        </w:tc>
+        <w:tc>
+          <w:tcPr>
+            <w:tcW w:w="2610" w:type="dxa"/>
+          </w:tcPr>
+          <w:p/>
+        </w:tc>
+        <w:tc>
+          <w:tcPr>
+            <w:tcW w:w="3960" w:type="dxa"/>
+          </w:tcPr>
+          <w:p/>
+        </w:tc>
+      </w:tr>
     </w:tbl>
     <w:p>
       <w:pPr>
         <w:pStyle w:val="Corpodetexto"/>
+        <w:rPr>
+          <w:u w:val="single"/>
+        </w:rPr>
       </w:pPr>
     </w:p>
     <w:p>
@@ -1072,10 +1561,159 @@
     </w:p>
     <w:p>
       <w:pPr>
-        <w:pStyle w:val="InfoBlue"/>
-      </w:pPr>
-      <w:r>
-        <w:t>How long is a task cycle? Amount of time spent in each activity? Is this changing?</w:t>
+        <w:pStyle w:val="Corpodetexto"/>
+      </w:pPr>
+      <w:proofErr w:type="gramStart"/>
+      <w:r>
+        <w:t>A</w:t>
+      </w:r>
+      <w:proofErr w:type="gramEnd"/>
+      <w:r>
+        <w:t xml:space="preserve"> </w:t>
+      </w:r>
+      <w:proofErr w:type="spellStart"/>
+      <w:r>
+        <w:t>operação</w:t>
+      </w:r>
+      <w:proofErr w:type="spellEnd"/>
+      <w:r>
+        <w:t xml:space="preserve"> </w:t>
+      </w:r>
+      <w:proofErr w:type="spellStart"/>
+      <w:r>
+        <w:t>bancária</w:t>
+      </w:r>
+      <w:proofErr w:type="spellEnd"/>
+      <w:r>
+        <w:t xml:space="preserve"> </w:t>
+      </w:r>
+      <w:proofErr w:type="spellStart"/>
+      <w:r>
+        <w:t>exige</w:t>
+      </w:r>
+      <w:proofErr w:type="spellEnd"/>
+      <w:r>
+        <w:t xml:space="preserve"> </w:t>
+      </w:r>
+      <w:proofErr w:type="spellStart"/>
+      <w:r>
+        <w:t>duas</w:t>
+      </w:r>
+      <w:proofErr w:type="spellEnd"/>
+      <w:r>
+        <w:t xml:space="preserve"> </w:t>
+      </w:r>
+      <w:proofErr w:type="spellStart"/>
+      <w:r>
+        <w:t>pesssoas</w:t>
+      </w:r>
+      <w:proofErr w:type="spellEnd"/>
+      <w:r>
+        <w:t xml:space="preserve">: um </w:t>
+      </w:r>
+      <w:proofErr w:type="spellStart"/>
+      <w:r>
+        <w:t>cliente</w:t>
+      </w:r>
+      <w:proofErr w:type="spellEnd"/>
+      <w:r>
+        <w:t xml:space="preserve"> e um </w:t>
+      </w:r>
+      <w:proofErr w:type="spellStart"/>
+      <w:r>
+        <w:t>funcionário</w:t>
+      </w:r>
+      <w:proofErr w:type="spellEnd"/>
+      <w:r>
+        <w:t xml:space="preserve">. </w:t>
+      </w:r>
+      <w:proofErr w:type="spellStart"/>
+      <w:r>
+        <w:t>Após</w:t>
+      </w:r>
+      <w:proofErr w:type="spellEnd"/>
+      <w:r>
+        <w:t xml:space="preserve"> </w:t>
+      </w:r>
+      <w:proofErr w:type="gramStart"/>
+      <w:r>
+        <w:t>a</w:t>
+      </w:r>
+      <w:proofErr w:type="gramEnd"/>
+      <w:r>
+        <w:t xml:space="preserve"> </w:t>
+      </w:r>
+      <w:proofErr w:type="spellStart"/>
+      <w:r>
+        <w:t>implantação</w:t>
+      </w:r>
+      <w:proofErr w:type="spellEnd"/>
+      <w:r>
+        <w:t xml:space="preserve"> do </w:t>
+      </w:r>
+      <w:proofErr w:type="spellStart"/>
+      <w:r>
+        <w:t>sistema</w:t>
+      </w:r>
+      <w:proofErr w:type="spellEnd"/>
+      <w:r>
+        <w:t xml:space="preserve">, a </w:t>
+      </w:r>
+      <w:proofErr w:type="spellStart"/>
+      <w:r>
+        <w:t>maior</w:t>
+      </w:r>
+      <w:proofErr w:type="spellEnd"/>
+      <w:r>
+        <w:t xml:space="preserve"> parte das </w:t>
+      </w:r>
+      <w:proofErr w:type="spellStart"/>
+      <w:r>
+        <w:t>transações</w:t>
+      </w:r>
+      <w:proofErr w:type="spellEnd"/>
+      <w:r>
+        <w:t xml:space="preserve"> </w:t>
+      </w:r>
+      <w:proofErr w:type="spellStart"/>
+      <w:r>
+        <w:t>será</w:t>
+      </w:r>
+      <w:proofErr w:type="spellEnd"/>
+      <w:r>
+        <w:t xml:space="preserve"> </w:t>
+      </w:r>
+      <w:proofErr w:type="spellStart"/>
+      <w:r>
+        <w:t>realizada</w:t>
+      </w:r>
+      <w:proofErr w:type="spellEnd"/>
+      <w:r>
+        <w:t xml:space="preserve"> </w:t>
+      </w:r>
+      <w:proofErr w:type="spellStart"/>
+      <w:r>
+        <w:t>apenas</w:t>
+      </w:r>
+      <w:proofErr w:type="spellEnd"/>
+      <w:r>
+        <w:t xml:space="preserve"> </w:t>
+      </w:r>
+      <w:proofErr w:type="spellStart"/>
+      <w:r>
+        <w:t>pelo</w:t>
+      </w:r>
+      <w:proofErr w:type="spellEnd"/>
+      <w:r>
+        <w:t xml:space="preserve"> </w:t>
+      </w:r>
+      <w:proofErr w:type="spellStart"/>
+      <w:r>
+        <w:t>cliente</w:t>
+      </w:r>
+      <w:proofErr w:type="spellEnd"/>
+      <w:r>
+        <w:t>.</w:t>
       </w:r>
     </w:p>
     <w:p>
@@ -1083,7 +1721,204 @@
         <w:pStyle w:val="InfoBlue"/>
       </w:pPr>
       <w:r>
+        <w:t>How long is a task cycle? Amount of time spent in each activity? Is this changing?</w:t>
+      </w:r>
+    </w:p>
+    <w:p>
+      <w:pPr>
+        <w:pStyle w:val="Corpodetexto"/>
+      </w:pPr>
+      <w:proofErr w:type="gramStart"/>
+      <w:r>
+        <w:t xml:space="preserve">Uma </w:t>
+      </w:r>
+      <w:proofErr w:type="spellStart"/>
+      <w:r>
+        <w:t>transação</w:t>
+      </w:r>
+      <w:proofErr w:type="spellEnd"/>
+      <w:r>
+        <w:t xml:space="preserve"> </w:t>
+      </w:r>
+      <w:proofErr w:type="spellStart"/>
+      <w:r>
+        <w:t>leva</w:t>
+      </w:r>
+      <w:proofErr w:type="spellEnd"/>
+      <w:r>
+        <w:t xml:space="preserve"> </w:t>
+      </w:r>
+      <w:proofErr w:type="spellStart"/>
+      <w:r>
+        <w:t>alguns</w:t>
+      </w:r>
+      <w:proofErr w:type="spellEnd"/>
+      <w:r>
+        <w:t xml:space="preserve"> </w:t>
+      </w:r>
+      <w:proofErr w:type="spellStart"/>
+      <w:r>
+        <w:t>minutos</w:t>
+      </w:r>
+      <w:proofErr w:type="spellEnd"/>
+      <w:r>
+        <w:t>.</w:t>
+      </w:r>
+      <w:proofErr w:type="gramEnd"/>
+      <w:r>
+        <w:t xml:space="preserve"> O tempo </w:t>
+      </w:r>
+      <w:proofErr w:type="spellStart"/>
+      <w:r>
+        <w:t>deve</w:t>
+      </w:r>
+      <w:proofErr w:type="spellEnd"/>
+      <w:r>
+        <w:t xml:space="preserve"> </w:t>
+      </w:r>
+      <w:proofErr w:type="spellStart"/>
+      <w:r>
+        <w:t>diminuir</w:t>
+      </w:r>
+      <w:proofErr w:type="spellEnd"/>
+      <w:r>
+        <w:t xml:space="preserve"> </w:t>
+      </w:r>
+      <w:proofErr w:type="spellStart"/>
+      <w:r>
+        <w:t>após</w:t>
+      </w:r>
+      <w:proofErr w:type="spellEnd"/>
+      <w:r>
+        <w:t xml:space="preserve"> </w:t>
+      </w:r>
+      <w:proofErr w:type="gramStart"/>
+      <w:r>
+        <w:t>a</w:t>
+      </w:r>
+      <w:proofErr w:type="gramEnd"/>
+      <w:r>
+        <w:t xml:space="preserve"> </w:t>
+      </w:r>
+      <w:proofErr w:type="spellStart"/>
+      <w:r>
+        <w:t>implantação</w:t>
+      </w:r>
+      <w:proofErr w:type="spellEnd"/>
+      <w:r>
+        <w:t xml:space="preserve"> do </w:t>
+      </w:r>
+      <w:proofErr w:type="spellStart"/>
+      <w:r>
+        <w:t>sistema</w:t>
+      </w:r>
+      <w:proofErr w:type="spellEnd"/>
+      <w:r>
+        <w:t>.</w:t>
+      </w:r>
+    </w:p>
+    <w:p>
+      <w:pPr>
+        <w:pStyle w:val="InfoBlue"/>
+      </w:pPr>
+      <w:r>
         <w:t>Any unique environmental constraints: mobile, outdoors, in-flight, and so on?</w:t>
+      </w:r>
+    </w:p>
+    <w:p>
+      <w:pPr>
+        <w:pStyle w:val="Corpodetexto"/>
+      </w:pPr>
+      <w:r>
+        <w:t xml:space="preserve">É </w:t>
+      </w:r>
+      <w:proofErr w:type="spellStart"/>
+      <w:r>
+        <w:t>necessário</w:t>
+      </w:r>
+      <w:proofErr w:type="spellEnd"/>
+      <w:r>
+        <w:t xml:space="preserve"> um </w:t>
+      </w:r>
+      <w:proofErr w:type="spellStart"/>
+      <w:r>
+        <w:t>equipamento</w:t>
+      </w:r>
+      <w:proofErr w:type="spellEnd"/>
+      <w:r>
+        <w:t xml:space="preserve"> especial </w:t>
+      </w:r>
+      <w:proofErr w:type="spellStart"/>
+      <w:r>
+        <w:t>para</w:t>
+      </w:r>
+      <w:proofErr w:type="spellEnd"/>
+      <w:r>
+        <w:t xml:space="preserve"> </w:t>
+      </w:r>
+      <w:proofErr w:type="gramStart"/>
+      <w:r>
+        <w:t>a</w:t>
+      </w:r>
+      <w:proofErr w:type="gramEnd"/>
+      <w:r>
+        <w:t xml:space="preserve"> </w:t>
+      </w:r>
+      <w:proofErr w:type="spellStart"/>
+      <w:r>
+        <w:t>execução</w:t>
+      </w:r>
+      <w:proofErr w:type="spellEnd"/>
+      <w:r>
+        <w:t xml:space="preserve"> do </w:t>
+      </w:r>
+      <w:proofErr w:type="spellStart"/>
+      <w:r>
+        <w:t>sistema</w:t>
+      </w:r>
+      <w:proofErr w:type="spellEnd"/>
+      <w:r>
+        <w:t xml:space="preserve">. O </w:t>
+      </w:r>
+      <w:proofErr w:type="spellStart"/>
+      <w:r>
+        <w:t>equipamento</w:t>
+      </w:r>
+      <w:proofErr w:type="spellEnd"/>
+      <w:r>
+        <w:t xml:space="preserve"> é </w:t>
+      </w:r>
+      <w:proofErr w:type="spellStart"/>
+      <w:r>
+        <w:t>instalado</w:t>
+      </w:r>
+      <w:proofErr w:type="spellEnd"/>
+      <w:r>
+        <w:t xml:space="preserve"> e </w:t>
+      </w:r>
+      <w:proofErr w:type="spellStart"/>
+      <w:r>
+        <w:t>mantido</w:t>
+      </w:r>
+      <w:proofErr w:type="spellEnd"/>
+      <w:r>
+        <w:t xml:space="preserve"> </w:t>
+      </w:r>
+      <w:proofErr w:type="spellStart"/>
+      <w:r>
+        <w:t>pelo</w:t>
+      </w:r>
+      <w:proofErr w:type="spellEnd"/>
+      <w:r>
+        <w:t xml:space="preserve"> </w:t>
+      </w:r>
+      <w:proofErr w:type="spellStart"/>
+      <w:r>
+        <w:t>banco</w:t>
+      </w:r>
+      <w:proofErr w:type="spellEnd"/>
+      <w:r>
+        <w:t>.</w:t>
       </w:r>
     </w:p>
     <w:p>
@@ -1101,10 +1936,42 @@
     </w:p>
     <w:p>
       <w:pPr>
-        <w:pStyle w:val="InfoBlue"/>
-      </w:pPr>
-      <w:r>
-        <w:t>What other applications are in use? Does your application need to integrate with them?</w:t>
+        <w:pStyle w:val="Corpodetexto"/>
+      </w:pPr>
+      <w:r>
+        <w:t xml:space="preserve">O </w:t>
+      </w:r>
+      <w:proofErr w:type="spellStart"/>
+      <w:r>
+        <w:t>banco</w:t>
+      </w:r>
+      <w:proofErr w:type="spellEnd"/>
+      <w:r>
+        <w:t xml:space="preserve"> </w:t>
+      </w:r>
+      <w:proofErr w:type="spellStart"/>
+      <w:r>
+        <w:t>utiliza</w:t>
+      </w:r>
+      <w:proofErr w:type="spellEnd"/>
+      <w:r>
+        <w:t xml:space="preserve"> IBM AIX. O novo </w:t>
+      </w:r>
+      <w:proofErr w:type="spellStart"/>
+      <w:r>
+        <w:t>sistema</w:t>
+      </w:r>
+      <w:proofErr w:type="spellEnd"/>
+      <w:r>
+        <w:t xml:space="preserve"> </w:t>
+      </w:r>
+      <w:proofErr w:type="spellStart"/>
+      <w:r>
+        <w:t>utiliza</w:t>
+      </w:r>
+      <w:proofErr w:type="spellEnd"/>
+      <w:r>
+        <w:t xml:space="preserve"> Linux.</w:t>
       </w:r>
     </w:p>
     <w:p>
@@ -1112,7 +1979,103 @@
         <w:pStyle w:val="InfoBlue"/>
       </w:pPr>
       <w:r>
+        <w:t>What other applications are in use? Does your application need to integrate with them?</w:t>
+      </w:r>
+    </w:p>
+    <w:p>
+      <w:pPr>
+        <w:pStyle w:val="Corpodetexto"/>
+      </w:pPr>
+      <w:r>
+        <w:t xml:space="preserve">O </w:t>
+      </w:r>
+      <w:proofErr w:type="spellStart"/>
+      <w:r>
+        <w:t>sistema</w:t>
+      </w:r>
+      <w:proofErr w:type="spellEnd"/>
+      <w:r>
+        <w:t xml:space="preserve"> </w:t>
+      </w:r>
+      <w:proofErr w:type="spellStart"/>
+      <w:r>
+        <w:t>deve</w:t>
+      </w:r>
+      <w:proofErr w:type="spellEnd"/>
+      <w:r>
+        <w:t xml:space="preserve"> </w:t>
+      </w:r>
+      <w:proofErr w:type="spellStart"/>
+      <w:r>
+        <w:t>ser</w:t>
+      </w:r>
+      <w:proofErr w:type="spellEnd"/>
+      <w:r>
+        <w:t xml:space="preserve"> </w:t>
+      </w:r>
+      <w:proofErr w:type="spellStart"/>
+      <w:r>
+        <w:t>integrado</w:t>
+      </w:r>
+      <w:proofErr w:type="spellEnd"/>
+      <w:r>
+        <w:t xml:space="preserve"> com o </w:t>
+      </w:r>
+      <w:proofErr w:type="spellStart"/>
+      <w:r>
+        <w:t>cadastro</w:t>
+      </w:r>
+      <w:proofErr w:type="spellEnd"/>
+      <w:r>
+        <w:t xml:space="preserve"> de </w:t>
+      </w:r>
+      <w:proofErr w:type="spellStart"/>
+      <w:r>
+        <w:t>clientes</w:t>
+      </w:r>
+      <w:proofErr w:type="spellEnd"/>
+      <w:r>
+        <w:t xml:space="preserve"> e o </w:t>
+      </w:r>
+      <w:proofErr w:type="spellStart"/>
+      <w:r>
+        <w:t>sistema</w:t>
+      </w:r>
+      <w:proofErr w:type="spellEnd"/>
+      <w:r>
+        <w:t xml:space="preserve"> de </w:t>
+      </w:r>
+      <w:proofErr w:type="spellStart"/>
+      <w:r>
+        <w:t>transações</w:t>
+      </w:r>
+      <w:proofErr w:type="spellEnd"/>
+      <w:r>
+        <w:t xml:space="preserve"> </w:t>
+      </w:r>
+      <w:proofErr w:type="spellStart"/>
+      <w:r>
+        <w:t>existentes</w:t>
+      </w:r>
+      <w:proofErr w:type="spellEnd"/>
+      <w:r>
+        <w:t>.</w:t>
+      </w:r>
+    </w:p>
+    <w:p>
+      <w:pPr>
+        <w:pStyle w:val="InfoBlue"/>
+      </w:pPr>
+      <w:r>
         <w:t>This is where extracts from the Business Model could be included to outline the task and roles involved, and so on.]</w:t>
+      </w:r>
+    </w:p>
+    <w:p>
+      <w:pPr>
+        <w:pStyle w:val="Corpodetexto"/>
+      </w:pPr>
+      <w:r>
+        <w:t>ASD</w:t>
       </w:r>
     </w:p>
     <w:p>
@@ -1123,7 +2086,7 @@
       <w:bookmarkStart w:id="33" w:name="_Toc452813590"/>
       <w:bookmarkStart w:id="34" w:name="_Toc512930915"/>
       <w:bookmarkStart w:id="35" w:name="_Toc20715760"/>
-      <w:bookmarkEnd w:id="23"/>
+      <w:bookmarkEnd w:id="22"/>
       <w:r>
         <w:t>Product Overview</w:t>
       </w:r>
@@ -1287,6 +2250,27 @@
               <w:pStyle w:val="Corpodetexto"/>
               <w:ind w:left="0"/>
             </w:pPr>
+            <w:proofErr w:type="spellStart"/>
+            <w:r>
+              <w:t>Permitir</w:t>
+            </w:r>
+            <w:proofErr w:type="spellEnd"/>
+            <w:r>
+              <w:t xml:space="preserve"> </w:t>
+            </w:r>
+            <w:proofErr w:type="spellStart"/>
+            <w:r>
+              <w:t>consulta</w:t>
+            </w:r>
+            <w:proofErr w:type="spellEnd"/>
+            <w:r>
+              <w:t xml:space="preserve"> de </w:t>
+            </w:r>
+            <w:proofErr w:type="spellStart"/>
+            <w:r>
+              <w:t>saldo</w:t>
+            </w:r>
+            <w:proofErr w:type="spellEnd"/>
           </w:p>
         </w:tc>
         <w:tc>
@@ -1298,6 +2282,9 @@
               <w:pStyle w:val="Corpodetexto"/>
               <w:ind w:left="0"/>
             </w:pPr>
+            <w:r>
+              <w:t>2</w:t>
+            </w:r>
           </w:p>
         </w:tc>
         <w:tc>
@@ -1309,6 +2296,27 @@
               <w:pStyle w:val="Corpodetexto"/>
               <w:ind w:left="0"/>
             </w:pPr>
+            <w:proofErr w:type="spellStart"/>
+            <w:r>
+              <w:t>Função</w:t>
+            </w:r>
+            <w:proofErr w:type="spellEnd"/>
+            <w:r>
+              <w:t xml:space="preserve"> de </w:t>
+            </w:r>
+            <w:proofErr w:type="spellStart"/>
+            <w:r>
+              <w:t>consulta</w:t>
+            </w:r>
+            <w:proofErr w:type="spellEnd"/>
+            <w:r>
+              <w:t xml:space="preserve"> de </w:t>
+            </w:r>
+            <w:proofErr w:type="spellStart"/>
+            <w:r>
+              <w:t>saldos</w:t>
+            </w:r>
+            <w:proofErr w:type="spellEnd"/>
           </w:p>
         </w:tc>
         <w:tc>
@@ -1320,6 +2328,172 @@
               <w:pStyle w:val="Corpodetexto"/>
               <w:ind w:left="0"/>
             </w:pPr>
+            <w:r>
+              <w:t>1.0</w:t>
+            </w:r>
+          </w:p>
+        </w:tc>
+      </w:tr>
+      <w:tr>
+        <w:tc>
+          <w:tcPr>
+            <w:tcW w:w="3085" w:type="dxa"/>
+          </w:tcPr>
+          <w:p>
+            <w:pPr>
+              <w:pStyle w:val="Corpodetexto"/>
+              <w:ind w:left="0"/>
+            </w:pPr>
+            <w:proofErr w:type="spellStart"/>
+            <w:r>
+              <w:lastRenderedPageBreak/>
+              <w:t>Permitir</w:t>
+            </w:r>
+            <w:proofErr w:type="spellEnd"/>
+            <w:r>
+              <w:t xml:space="preserve"> </w:t>
+            </w:r>
+            <w:proofErr w:type="spellStart"/>
+            <w:r>
+              <w:t>consulta</w:t>
+            </w:r>
+            <w:proofErr w:type="spellEnd"/>
+            <w:r>
+              <w:t xml:space="preserve"> de </w:t>
+            </w:r>
+            <w:proofErr w:type="spellStart"/>
+            <w:r>
+              <w:t>extrato</w:t>
+            </w:r>
+            <w:proofErr w:type="spellEnd"/>
+          </w:p>
+        </w:tc>
+        <w:tc>
+          <w:tcPr>
+            <w:tcW w:w="992" w:type="dxa"/>
+          </w:tcPr>
+          <w:p>
+            <w:pPr>
+              <w:pStyle w:val="Corpodetexto"/>
+              <w:ind w:left="0"/>
+            </w:pPr>
+            <w:r>
+              <w:t>1</w:t>
+            </w:r>
+          </w:p>
+        </w:tc>
+        <w:tc>
+          <w:tcPr>
+            <w:tcW w:w="1611" w:type="dxa"/>
+          </w:tcPr>
+          <w:p>
+            <w:pPr>
+              <w:pStyle w:val="Corpodetexto"/>
+              <w:ind w:left="0"/>
+            </w:pPr>
+            <w:proofErr w:type="spellStart"/>
+            <w:r>
+              <w:t>Função</w:t>
+            </w:r>
+            <w:proofErr w:type="spellEnd"/>
+            <w:r>
+              <w:t xml:space="preserve"> de </w:t>
+            </w:r>
+            <w:proofErr w:type="spellStart"/>
+            <w:r>
+              <w:t>consulta</w:t>
+            </w:r>
+            <w:proofErr w:type="spellEnd"/>
+            <w:r>
+              <w:t xml:space="preserve"> de </w:t>
+            </w:r>
+            <w:proofErr w:type="spellStart"/>
+            <w:r>
+              <w:t>extratos</w:t>
+            </w:r>
+            <w:proofErr w:type="spellEnd"/>
+          </w:p>
+        </w:tc>
+        <w:tc>
+          <w:tcPr>
+            <w:tcW w:w="2430" w:type="dxa"/>
+          </w:tcPr>
+          <w:p>
+            <w:pPr>
+              <w:pStyle w:val="Corpodetexto"/>
+              <w:ind w:left="0"/>
+            </w:pPr>
+            <w:r>
+              <w:t>1.0</w:t>
+            </w:r>
+          </w:p>
+        </w:tc>
+      </w:tr>
+      <w:tr>
+        <w:tc>
+          <w:tcPr>
+            <w:tcW w:w="3085" w:type="dxa"/>
+          </w:tcPr>
+          <w:p>
+            <w:pPr>
+              <w:pStyle w:val="Corpodetexto"/>
+              <w:ind w:left="0"/>
+            </w:pPr>
+            <w:proofErr w:type="spellStart"/>
+            <w:r>
+              <w:t>Pagamento</w:t>
+            </w:r>
+            <w:proofErr w:type="spellEnd"/>
+            <w:r>
+              <w:t xml:space="preserve"> de </w:t>
+            </w:r>
+            <w:proofErr w:type="spellStart"/>
+            <w:r>
+              <w:t>contas</w:t>
+            </w:r>
+            <w:proofErr w:type="spellEnd"/>
+          </w:p>
+        </w:tc>
+        <w:tc>
+          <w:tcPr>
+            <w:tcW w:w="992" w:type="dxa"/>
+          </w:tcPr>
+          <w:p>
+            <w:pPr>
+              <w:pStyle w:val="Corpodetexto"/>
+              <w:ind w:left="0"/>
+            </w:pPr>
+            <w:r>
+              <w:t>3</w:t>
+            </w:r>
+          </w:p>
+        </w:tc>
+        <w:tc>
+          <w:tcPr>
+            <w:tcW w:w="1611" w:type="dxa"/>
+          </w:tcPr>
+          <w:p>
+            <w:pPr>
+              <w:pStyle w:val="Corpodetexto"/>
+              <w:ind w:left="0"/>
+            </w:pPr>
+            <w:r>
+              <w:t>-</w:t>
+            </w:r>
+          </w:p>
+        </w:tc>
+        <w:tc>
+          <w:tcPr>
+            <w:tcW w:w="2430" w:type="dxa"/>
+          </w:tcPr>
+          <w:p>
+            <w:pPr>
+              <w:pStyle w:val="Corpodetexto"/>
+              <w:ind w:left="0"/>
+            </w:pPr>
+            <w:r>
+              <w:t>-</w:t>
+            </w:r>
           </w:p>
         </w:tc>
       </w:tr>
@@ -1511,6 +2685,19 @@
               <w:pStyle w:val="Corpodetexto"/>
               <w:ind w:left="0"/>
             </w:pPr>
+            <w:proofErr w:type="spellStart"/>
+            <w:r>
+              <w:t>Registros</w:t>
+            </w:r>
+            <w:proofErr w:type="spellEnd"/>
+            <w:r>
+              <w:t xml:space="preserve"> </w:t>
+            </w:r>
+            <w:proofErr w:type="spellStart"/>
+            <w:r>
+              <w:t>auditáveis</w:t>
+            </w:r>
+            <w:proofErr w:type="spellEnd"/>
           </w:p>
         </w:tc>
         <w:tc>
@@ -1522,6 +2709,9 @@
               <w:pStyle w:val="Corpodetexto"/>
               <w:ind w:left="0"/>
             </w:pPr>
+            <w:r>
+              <w:t>1</w:t>
+            </w:r>
           </w:p>
         </w:tc>
         <w:tc>
@@ -1532,7 +2722,13 @@
             <w:pPr>
               <w:pStyle w:val="Corpodetexto"/>
               <w:ind w:left="0"/>
+              <w:rPr>
+                <w:u w:val="single"/>
+              </w:rPr>
             </w:pPr>
+            <w:r>
+              <w:t>1.0</w:t>
+            </w:r>
           </w:p>
         </w:tc>
       </w:tr>
@@ -1703,7 +2899,7 @@
               <w:rStyle w:val="Nmerodepgina"/>
               <w:noProof/>
             </w:rPr>
-            <w:t>1</w:t>
+            <w:t>2</w:t>
           </w:r>
           <w:r>
             <w:rPr>
@@ -4633,7 +5829,7 @@
 </file>
 
 <file path=customXml/itemProps1.xml><?xml version="1.0" encoding="utf-8"?>
-<ds:datastoreItem xmlns:ds="http://schemas.openxmlformats.org/officeDocument/2006/customXml" ds:itemID="{8F4C54C0-15F5-46CA-BFA4-009CB9BB35F4}">
+<ds:datastoreItem xmlns:ds="http://schemas.openxmlformats.org/officeDocument/2006/customXml" ds:itemID="{E9B137AA-FEDB-4E72-88F5-720AAC9A3ABB}">
   <ds:schemaRefs>
     <ds:schemaRef ds:uri="http://schemas.openxmlformats.org/officeDocument/2006/bibliography"/>
   </ds:schemaRefs>

</xml_diff>